<commit_message>
CO LAB2 Code modified
</commit_message>
<xml_diff>
--- a/Lab2/CO_Report.docx
+++ b/Lab2/CO_Report.docx
@@ -362,6 +362,7 @@
           <w:lang w:bidi="he-IL"/>
         </w:rPr>
       </w:pPr>
+      <w:bookmarkStart w:id="0" w:name="__DdeLink__9_2032242942"/>
       <w:r>
         <w:rPr>
           <w:rFonts w:ascii="Times New Roman" w:hAnsi="Times New Roman" w:eastAsia="標楷體"/>
@@ -370,6 +371,7 @@
         </w:rPr>
         <w:t>一</w:t>
       </w:r>
+      <w:bookmarkEnd w:id="0"/>
       <w:r>
         <w:rPr>
           <w:rFonts w:ascii="Times New Roman" w:hAnsi="Times New Roman" w:eastAsia="標楷體"/>
@@ -389,8 +391,8 @@
           <w:lang w:bidi="he-IL"/>
         </w:rPr>
       </w:pPr>
-      <w:bookmarkStart w:id="0" w:name="_GoBack"/>
-      <w:bookmarkEnd w:id="0"/>
+      <w:bookmarkStart w:id="1" w:name="_GoBack"/>
+      <w:bookmarkEnd w:id="1"/>
       <w:r>
         <w:rPr>
           <w:rFonts w:ascii="Times New Roman" w:hAnsi="Times New Roman" w:eastAsia="標楷體"/>
@@ -849,7 +851,103 @@
           <w:b/>
           <w:lang w:bidi="he-IL"/>
         </w:rPr>
-        <w:t>來送給暫存器前方的多工器決定寫入的訊號</w:t>
+        <w:t>來送給暫存器前方的多工器決定寫入的訊號以及</w:t>
+      </w:r>
+      <w:r>
+        <w:rPr>
+          <w:rFonts w:eastAsia="標楷體" w:ascii="Times New Roman" w:hAnsi="Times New Roman"/>
+          <w:b/>
+          <w:lang w:bidi="he-IL"/>
+        </w:rPr>
+        <w:t>i r type</w:t>
+      </w:r>
+      <w:r>
+        <w:rPr>
+          <w:rFonts w:ascii="Times New Roman" w:hAnsi="Times New Roman" w:eastAsia="標楷體"/>
+          <w:b/>
+          <w:lang w:bidi="he-IL"/>
+        </w:rPr>
+        <w:t>中判斷是要送</w:t>
+      </w:r>
+      <w:r>
+        <w:rPr>
+          <w:rFonts w:eastAsia="標楷體" w:ascii="Times New Roman" w:hAnsi="Times New Roman"/>
+          <w:b/>
+          <w:lang w:bidi="he-IL"/>
+        </w:rPr>
+        <w:t>immediate value</w:t>
+      </w:r>
+      <w:r>
+        <w:rPr>
+          <w:rFonts w:ascii="Times New Roman" w:hAnsi="Times New Roman" w:eastAsia="標楷體"/>
+          <w:b/>
+          <w:lang w:bidi="he-IL"/>
+        </w:rPr>
+        <w:t>給</w:t>
+      </w:r>
+      <w:r>
+        <w:rPr>
+          <w:rFonts w:eastAsia="標楷體" w:ascii="Times New Roman" w:hAnsi="Times New Roman"/>
+          <w:b/>
+          <w:lang w:bidi="he-IL"/>
+        </w:rPr>
+        <w:t>ALU</w:t>
+      </w:r>
+      <w:r>
+        <w:rPr>
+          <w:rFonts w:ascii="Times New Roman" w:hAnsi="Times New Roman" w:eastAsia="標楷體"/>
+          <w:b/>
+          <w:lang w:bidi="he-IL"/>
+        </w:rPr>
+        <w:t>和</w:t>
+      </w:r>
+      <w:r>
+        <w:rPr>
+          <w:rFonts w:eastAsia="標楷體" w:ascii="Times New Roman" w:hAnsi="Times New Roman"/>
+          <w:b/>
+          <w:lang w:bidi="he-IL"/>
+        </w:rPr>
+        <w:t>rs</w:t>
+      </w:r>
+      <w:r>
+        <w:rPr>
+          <w:rFonts w:ascii="Times New Roman" w:hAnsi="Times New Roman" w:eastAsia="標楷體"/>
+          <w:b/>
+          <w:lang w:bidi="he-IL"/>
+        </w:rPr>
+        <w:t>相加還是</w:t>
+      </w:r>
+      <w:r>
+        <w:rPr>
+          <w:rFonts w:eastAsia="標楷體" w:ascii="Times New Roman" w:hAnsi="Times New Roman"/>
+          <w:b/>
+          <w:lang w:bidi="he-IL"/>
+        </w:rPr>
+        <w:t>r type</w:t>
+      </w:r>
+      <w:r>
+        <w:rPr>
+          <w:rFonts w:ascii="Times New Roman" w:hAnsi="Times New Roman" w:eastAsia="標楷體"/>
+          <w:b/>
+          <w:lang w:bidi="he-IL"/>
+        </w:rPr>
+        <w:t>的</w:t>
+      </w:r>
+      <w:r>
+        <w:rPr>
+          <w:rFonts w:eastAsia="標楷體" w:ascii="Times New Roman" w:hAnsi="Times New Roman"/>
+          <w:b/>
+          <w:lang w:bidi="he-IL"/>
+        </w:rPr>
+        <w:t>rd=rs+rt</w:t>
+      </w:r>
+      <w:r>
+        <w:rPr>
+          <w:rFonts w:ascii="Times New Roman" w:hAnsi="Times New Roman" w:eastAsia="標楷體"/>
+          <w:b/>
+          <w:lang w:bidi="he-IL"/>
+        </w:rPr>
+        <w:t>來選擇運算元</w:t>
       </w:r>
     </w:p>
     <w:p>
@@ -893,6 +991,108 @@
           <w:lang w:bidi="he-IL"/>
         </w:rPr>
         <w:t>送給</w:t>
+      </w:r>
+      <w:r>
+        <w:rPr>
+          <w:rFonts w:eastAsia="標楷體" w:ascii="Times New Roman" w:hAnsi="Times New Roman"/>
+          <w:b/>
+          <w:lang w:bidi="he-IL"/>
+        </w:rPr>
+        <w:t>AND</w:t>
+      </w:r>
+      <w:r>
+        <w:rPr>
+          <w:rFonts w:ascii="Times New Roman" w:hAnsi="Times New Roman" w:eastAsia="標楷體"/>
+          <w:b/>
+          <w:lang w:bidi="he-IL"/>
+        </w:rPr>
+        <w:t>閘來和</w:t>
+      </w:r>
+      <w:r>
+        <w:rPr>
+          <w:rFonts w:eastAsia="標楷體" w:ascii="Times New Roman" w:hAnsi="Times New Roman"/>
+          <w:b/>
+          <w:lang w:bidi="he-IL"/>
+        </w:rPr>
+        <w:t>ALU</w:t>
+      </w:r>
+      <w:r>
+        <w:rPr>
+          <w:rFonts w:ascii="Times New Roman" w:hAnsi="Times New Roman" w:eastAsia="標楷體"/>
+          <w:b/>
+          <w:lang w:bidi="he-IL"/>
+        </w:rPr>
+        <w:t>算出來的結果ａｎｄ起來決定是否要進行程式跳轉</w:t>
+      </w:r>
+    </w:p>
+    <w:p>
+      <w:pPr>
+        <w:pStyle w:val="Normal"/>
+        <w:rPr>
+          <w:rFonts w:ascii="Times New Roman" w:hAnsi="Times New Roman" w:eastAsia="標楷體"/>
+          <w:b/>
+          <w:b/>
+          <w:lang w:bidi="he-IL"/>
+        </w:rPr>
+      </w:pPr>
+      <w:r>
+        <w:rPr>
+          <w:rFonts w:ascii="Times New Roman" w:hAnsi="Times New Roman" w:eastAsia="標楷體"/>
+          <w:b/>
+          <w:lang w:bidi="he-IL"/>
+        </w:rPr>
+        <w:t xml:space="preserve">二 </w:t>
+      </w:r>
+      <w:r>
+        <w:rPr>
+          <w:rFonts w:eastAsia="標楷體" w:ascii="Times New Roman" w:hAnsi="Times New Roman"/>
+          <w:b/>
+          <w:lang w:bidi="he-IL"/>
+        </w:rPr>
+        <w:t>ALU</w:t>
+      </w:r>
+      <w:r>
+        <w:rPr>
+          <w:rFonts w:ascii="Times New Roman" w:hAnsi="Times New Roman" w:eastAsia="標楷體"/>
+          <w:b/>
+          <w:lang w:bidi="he-IL"/>
+        </w:rPr>
+        <w:t>控制器實作以及</w:t>
+      </w:r>
+      <w:r>
+        <w:rPr>
+          <w:rFonts w:eastAsia="標楷體" w:ascii="Times New Roman" w:hAnsi="Times New Roman"/>
+          <w:b/>
+          <w:lang w:bidi="he-IL"/>
+        </w:rPr>
+        <w:t>ALU</w:t>
+      </w:r>
+      <w:r>
+        <w:rPr>
+          <w:rFonts w:ascii="Times New Roman" w:hAnsi="Times New Roman" w:eastAsia="標楷體"/>
+          <w:b/>
+          <w:lang w:bidi="he-IL"/>
+        </w:rPr>
+        <w:t>實作</w:t>
+      </w:r>
+    </w:p>
+    <w:p>
+      <w:pPr>
+        <w:pStyle w:val="Normal"/>
+        <w:rPr>
+          <w:rFonts w:ascii="Times New Roman" w:hAnsi="Times New Roman" w:eastAsia="標楷體"/>
+          <w:b/>
+          <w:b/>
+          <w:lang w:bidi="he-IL"/>
+        </w:rPr>
+      </w:pPr>
+      <w:r>
+        <w:rPr>
+          <w:rFonts w:eastAsia="標楷體" w:ascii="Times New Roman" w:hAnsi="Times New Roman"/>
+          <w:b/>
+          <w:lang w:bidi="he-IL"/>
+        </w:rPr>
+        <w:t>(1)</w:t>
       </w:r>
     </w:p>
     <w:p>

</xml_diff>